<commit_message>
add excel & jupyter
</commit_message>
<xml_diff>
--- a/Dokumen TA/Paper/ABSTRAK.docx
+++ b/Dokumen TA/Paper/ABSTRAK.docx
@@ -266,6 +266,21 @@
         <w:rPr>
           <w:rFonts w:cs="Times New Roman"/>
           <w:szCs w:val="24"/>
+        </w:rPr>
+        <w:t xml:space="preserve"> </w:t>
+      </w:r>
+      <w:r>
+        <w:rPr>
+          <w:rFonts w:cs="Times New Roman"/>
+          <w:szCs w:val="24"/>
+          <w:lang w:val="id-ID"/>
+        </w:rPr>
+        <w:t>disertai fitur kamus sentimen</w:t>
+      </w:r>
+      <w:r>
+        <w:rPr>
+          <w:rFonts w:cs="Times New Roman"/>
+          <w:szCs w:val="24"/>
           <w:lang w:val="id-ID"/>
         </w:rPr>
         <w:t>,</w:t>
@@ -275,7 +290,55 @@
           <w:rFonts w:cs="Times New Roman"/>
           <w:szCs w:val="24"/>
         </w:rPr>
-        <w:t xml:space="preserve"> dengan algoritme</w:t>
+        <w:t xml:space="preserve"> </w:t>
+      </w:r>
+      <w:r>
+        <w:rPr>
+          <w:rFonts w:cs="Times New Roman"/>
+          <w:szCs w:val="24"/>
+        </w:rPr>
+        <w:t xml:space="preserve">dengan </w:t>
+      </w:r>
+      <w:r>
+        <w:rPr>
+          <w:rFonts w:cs="Times New Roman"/>
+          <w:color w:val="212529"/>
+          <w:szCs w:val="24"/>
+          <w:shd w:val="clear" w:color="auto" w:fill="FFFFFF"/>
+          <w:lang w:val="id-ID"/>
+        </w:rPr>
+        <w:t xml:space="preserve">pembobotan kata </w:t>
+      </w:r>
+      <w:r>
+        <w:rPr>
+          <w:rFonts w:cs="Times New Roman"/>
+          <w:i/>
+          <w:szCs w:val="24"/>
+          <w:lang w:val="id-ID"/>
+        </w:rPr>
+        <w:t>CountVectorizer</w:t>
+      </w:r>
+      <w:r>
+        <w:rPr>
+          <w:rFonts w:cs="Times New Roman"/>
+          <w:szCs w:val="24"/>
+        </w:rPr>
+        <w:t xml:space="preserve"> </w:t>
+      </w:r>
+      <w:r>
+        <w:rPr>
+          <w:rFonts w:cs="Times New Roman"/>
+          <w:szCs w:val="24"/>
+          <w:lang w:val="id-ID"/>
+        </w:rPr>
+        <w:t xml:space="preserve">dan </w:t>
+      </w:r>
+      <w:r>
+        <w:rPr>
+          <w:rFonts w:cs="Times New Roman"/>
+          <w:szCs w:val="24"/>
+        </w:rPr>
+        <w:t>algoritme</w:t>
       </w:r>
       <w:r>
         <w:rPr>
@@ -329,53 +392,6 @@
           <w:lang w:val="id-ID"/>
         </w:rPr>
         <w:t>s</w:t>
-      </w:r>
-      <w:r>
-        <w:rPr>
-          <w:rFonts w:cs="Times New Roman"/>
-          <w:color w:val="212529"/>
-          <w:szCs w:val="24"/>
-          <w:shd w:val="clear" w:color="auto" w:fill="FFFFFF"/>
-          <w:lang w:val="id-ID"/>
-        </w:rPr>
-        <w:t xml:space="preserve"> dan </w:t>
-      </w:r>
-      <w:r>
-        <w:rPr>
-          <w:rFonts w:cs="Times New Roman"/>
-          <w:color w:val="212529"/>
-          <w:szCs w:val="24"/>
-          <w:shd w:val="clear" w:color="auto" w:fill="FFFFFF"/>
-          <w:lang w:val="id-ID"/>
-        </w:rPr>
-        <w:t xml:space="preserve">pembobotan kata </w:t>
-      </w:r>
-      <w:bookmarkStart w:id="0" w:name="_GoBack"/>
-      <w:bookmarkEnd w:id="0"/>
-      <w:r>
-        <w:rPr>
-          <w:rFonts w:cs="Times New Roman"/>
-          <w:i/>
-          <w:szCs w:val="24"/>
-          <w:lang w:val="id-ID"/>
-        </w:rPr>
-        <w:t>CountVectorizer</w:t>
-      </w:r>
-      <w:r>
-        <w:rPr>
-          <w:rFonts w:cs="Times New Roman"/>
-          <w:szCs w:val="24"/>
-          <w:lang w:val="id-ID"/>
-        </w:rPr>
-        <w:t xml:space="preserve"> disertai fitur </w:t>
-      </w:r>
-      <w:r>
-        <w:rPr>
-          <w:rFonts w:cs="Times New Roman"/>
-          <w:szCs w:val="24"/>
-          <w:lang w:val="id-ID"/>
-        </w:rPr>
-        <w:t>kamus sentimen</w:t>
       </w:r>
       <w:r>
         <w:rPr>
@@ -522,6 +538,7 @@
         <w:rPr>
           <w:rFonts w:cs="Times New Roman"/>
           <w:szCs w:val="24"/>
+          <w:lang w:val="id-ID"/>
         </w:rPr>
         <w:t xml:space="preserve"> </w:t>
       </w:r>
@@ -530,26 +547,43 @@
           <w:rFonts w:cs="Times New Roman"/>
           <w:i/>
           <w:szCs w:val="24"/>
+          <w:lang w:val="id-ID"/>
+        </w:rPr>
+        <w:t>countv</w:t>
+      </w:r>
+      <w:r>
+        <w:rPr>
+          <w:rFonts w:cs="Times New Roman"/>
+          <w:i/>
+          <w:szCs w:val="24"/>
+          <w:lang w:val="id-ID"/>
+        </w:rPr>
+        <w:t>ectorizer</w:t>
+      </w:r>
+      <w:bookmarkStart w:id="0" w:name="_GoBack"/>
+      <w:bookmarkEnd w:id="0"/>
+      <w:r>
+        <w:rPr>
+          <w:rFonts w:cs="Times New Roman"/>
+          <w:szCs w:val="24"/>
+          <w:lang w:val="id-ID"/>
+        </w:rPr>
+        <w:t>,</w:t>
+      </w:r>
+      <w:r>
+        <w:rPr>
+          <w:rFonts w:cs="Times New Roman"/>
+          <w:szCs w:val="24"/>
+        </w:rPr>
+        <w:t xml:space="preserve"> </w:t>
+      </w:r>
+      <w:r>
+        <w:rPr>
+          <w:rFonts w:cs="Times New Roman"/>
+          <w:i/>
+          <w:szCs w:val="24"/>
         </w:rPr>
         <w:t>k-nearest neighbors</w:t>
-      </w:r>
-      <w:r>
-        <w:rPr>
-          <w:rFonts w:cs="Times New Roman"/>
-          <w:i/>
-          <w:szCs w:val="24"/>
-          <w:lang w:val="id-ID"/>
-        </w:rPr>
-        <w:t>, countv</w:t>
-      </w:r>
-      <w:r>
-        <w:rPr>
-          <w:rFonts w:cs="Times New Roman"/>
-          <w:i/>
-          <w:szCs w:val="24"/>
-          <w:lang w:val="id-ID"/>
-        </w:rPr>
-        <w:t>ectorizer</w:t>
       </w:r>
     </w:p>
     <w:sectPr>
@@ -1032,6 +1066,7 @@
   <w:style w:type="character" w:default="1" w:styleId="DefaultParagraphFont">
     <w:name w:val="Default Paragraph Font"/>
     <w:uiPriority w:val="1"/>
+    <w:semiHidden/>
     <w:unhideWhenUsed/>
   </w:style>
   <w:style w:type="table" w:default="1" w:styleId="TableNormal">

</xml_diff>

<commit_message>
fix and add paper
</commit_message>
<xml_diff>
--- a/Dokumen TA/Paper/ABSTRAK.docx
+++ b/Dokumen TA/Paper/ABSTRAK.docx
@@ -5,6 +5,7 @@
     <w:p>
       <w:pPr>
         <w:pStyle w:val="Heading1"/>
+        <w:spacing w:line="240" w:lineRule="auto"/>
         <w:rPr>
           <w:rFonts w:cs="Times New Roman"/>
           <w:szCs w:val="24"/>
@@ -21,37 +22,83 @@
     <w:p>
       <w:pPr>
         <w:pStyle w:val="Heading1"/>
+        <w:spacing w:after="240" w:line="240" w:lineRule="auto"/>
+        <w:rPr>
+          <w:rFonts w:cs="Times New Roman"/>
+          <w:szCs w:val="24"/>
+          <w:lang w:val="id-ID"/>
+        </w:rPr>
       </w:pPr>
-      <w:bookmarkStart w:id="0" w:name="_GoBack"/>
-      <w:r>
-        <w:t>Analisis Sentimen Masyarakat Terhadap Pembelajaran Daring di Era Pandemi Covid-19 pada Media Sosial Twitter Menggunakan Ekstraksi Fitur CountVectorizer dan Algoritme K-Nearest Neighbors</w:t>
+      <w:r>
+        <w:rPr>
+          <w:rFonts w:cs="Times New Roman"/>
+          <w:szCs w:val="24"/>
+        </w:rPr>
+        <w:t>Analisis Sentimen Masyarakat Terhadap Pembelajaran Daring di Era Pandemi Covid-19 pada Media Sosial Twit</w:t>
+      </w:r>
+      <w:r>
+        <w:rPr>
+          <w:rFonts w:cs="Times New Roman"/>
+          <w:szCs w:val="24"/>
+        </w:rPr>
+        <w:t xml:space="preserve">ter Menggunakan Ekstraksi Fitur </w:t>
+      </w:r>
+      <w:r>
+        <w:rPr>
+          <w:rFonts w:cs="Times New Roman"/>
+          <w:szCs w:val="24"/>
+        </w:rPr>
+        <w:t>CountVectorizer dan Algoritme K-Nearest Neighbors</w:t>
+      </w:r>
+      <w:r>
+        <w:rPr>
+          <w:rFonts w:cs="Times New Roman"/>
+          <w:szCs w:val="24"/>
+          <w:lang w:val="id-ID"/>
+        </w:rPr>
+        <w:t xml:space="preserve"> BERBASIS WEB</w:t>
       </w:r>
     </w:p>
-    <w:bookmarkEnd w:id="0"/>
     <w:p>
       <w:pPr>
         <w:pStyle w:val="Heading2"/>
-        <w:spacing w:after="240"/>
+        <w:spacing w:after="240" w:line="240" w:lineRule="auto"/>
         <w:jc w:val="center"/>
         <w:rPr>
+          <w:rFonts w:cs="Times New Roman"/>
+          <w:szCs w:val="24"/>
           <w:lang w:val="id-ID"/>
         </w:rPr>
       </w:pPr>
       <w:proofErr w:type="spellStart"/>
       <w:proofErr w:type="gramStart"/>
       <w:r>
+        <w:rPr>
+          <w:rFonts w:cs="Times New Roman"/>
+          <w:szCs w:val="24"/>
+        </w:rPr>
         <w:t>Oleh</w:t>
       </w:r>
       <w:proofErr w:type="spellEnd"/>
       <w:r>
+        <w:rPr>
+          <w:rFonts w:cs="Times New Roman"/>
+          <w:szCs w:val="24"/>
+        </w:rPr>
         <w:t xml:space="preserve"> :</w:t>
       </w:r>
       <w:proofErr w:type="gramEnd"/>
       <w:r>
-        <w:t xml:space="preserve"> </w:t>
-      </w:r>
-      <w:r>
-        <w:rPr>
+        <w:rPr>
+          <w:rFonts w:cs="Times New Roman"/>
+          <w:szCs w:val="24"/>
+        </w:rPr>
+        <w:t xml:space="preserve"> </w:t>
+      </w:r>
+      <w:r>
+        <w:rPr>
+          <w:rFonts w:cs="Times New Roman"/>
+          <w:szCs w:val="24"/>
           <w:lang w:val="id-ID"/>
         </w:rPr>
         <w:t>Mus Priandi (1711501559)</w:t>
@@ -59,6 +106,7 @@
     </w:p>
     <w:p>
       <w:pPr>
+        <w:spacing w:line="240" w:lineRule="auto"/>
         <w:ind w:firstLine="567"/>
         <w:rPr>
           <w:rFonts w:cs="Times New Roman"/>
@@ -618,7 +666,16 @@
           <w:rFonts w:cs="Times New Roman"/>
           <w:szCs w:val="24"/>
         </w:rPr>
-        <w:t>informasi</w:t>
+        <w:t>in</w:t>
+      </w:r>
+      <w:bookmarkStart w:id="0" w:name="_GoBack"/>
+      <w:bookmarkEnd w:id="0"/>
+      <w:r>
+        <w:rPr>
+          <w:rFonts w:cs="Times New Roman"/>
+          <w:szCs w:val="24"/>
+        </w:rPr>
+        <w:t>formasi</w:t>
       </w:r>
       <w:proofErr w:type="spellEnd"/>
       <w:r>
@@ -843,7 +900,39 @@
           <w:szCs w:val="24"/>
           <w:lang w:val="id-ID"/>
         </w:rPr>
-        <w:t xml:space="preserve"> sistem pembelajaran tersebut memaksa banyak pihak untuk beradaptasi dalam waktu </w:t>
+        <w:t xml:space="preserve"> sistem pembelajaran</w:t>
+      </w:r>
+      <w:r>
+        <w:rPr>
+          <w:rFonts w:cs="Times New Roman"/>
+          <w:szCs w:val="24"/>
+          <w:lang w:val="id-ID"/>
+        </w:rPr>
+        <w:t xml:space="preserve"> baru</w:t>
+      </w:r>
+      <w:r>
+        <w:rPr>
+          <w:rFonts w:cs="Times New Roman"/>
+          <w:szCs w:val="24"/>
+          <w:lang w:val="id-ID"/>
+        </w:rPr>
+        <w:t xml:space="preserve"> tersebut memaksa banyak pihak untuk </w:t>
+      </w:r>
+      <w:r>
+        <w:rPr>
+          <w:rFonts w:cs="Times New Roman"/>
+          <w:szCs w:val="24"/>
+          <w:lang w:val="id-ID"/>
+        </w:rPr>
+        <w:t xml:space="preserve">dapat </w:t>
+      </w:r>
+      <w:r>
+        <w:rPr>
+          <w:rFonts w:cs="Times New Roman"/>
+          <w:szCs w:val="24"/>
+          <w:lang w:val="id-ID"/>
+        </w:rPr>
+        <w:t xml:space="preserve">beradaptasi dalam waktu </w:t>
       </w:r>
       <w:r>
         <w:rPr>
@@ -958,7 +1047,6 @@
         <w:t xml:space="preserve"> </w:t>
       </w:r>
       <w:proofErr w:type="spellStart"/>
-      <w:proofErr w:type="gramStart"/>
       <w:r>
         <w:rPr>
           <w:rFonts w:cs="Times New Roman"/>
@@ -974,7 +1062,6 @@
         <w:t>ertujuan</w:t>
       </w:r>
       <w:proofErr w:type="spellEnd"/>
-      <w:proofErr w:type="gramEnd"/>
       <w:r>
         <w:rPr>
           <w:rFonts w:cs="Times New Roman"/>
@@ -1308,15 +1395,7 @@
           <w:szCs w:val="24"/>
           <w:lang w:val="id-ID"/>
         </w:rPr>
-        <w:t>disertai fitur kamus sentimen</w:t>
-      </w:r>
-      <w:r>
-        <w:rPr>
-          <w:rFonts w:cs="Times New Roman"/>
-          <w:szCs w:val="24"/>
-          <w:lang w:val="id-ID"/>
-        </w:rPr>
-        <w:t>,</w:t>
+        <w:t>disertai fitur kamus sentimen,</w:t>
       </w:r>
       <w:r>
         <w:rPr>
@@ -1344,125 +1423,109 @@
       <w:r>
         <w:rPr>
           <w:rFonts w:cs="Times New Roman"/>
-          <w:color w:val="212529"/>
           <w:szCs w:val="24"/>
           <w:shd w:val="clear" w:color="auto" w:fill="FFFFFF"/>
           <w:lang w:val="id-ID"/>
         </w:rPr>
-        <w:t>e</w:t>
-      </w:r>
-      <w:r>
-        <w:rPr>
-          <w:rFonts w:cs="Times New Roman"/>
-          <w:color w:val="212529"/>
+        <w:t xml:space="preserve">ekstraksi fitur </w:t>
+      </w:r>
+      <w:r>
+        <w:rPr>
+          <w:rFonts w:cs="Times New Roman"/>
           <w:szCs w:val="24"/>
           <w:shd w:val="clear" w:color="auto" w:fill="FFFFFF"/>
           <w:lang w:val="id-ID"/>
         </w:rPr>
-        <w:t xml:space="preserve">kstraksi fitur </w:t>
-      </w:r>
-      <w:r>
-        <w:rPr>
-          <w:rFonts w:cs="Times New Roman"/>
-          <w:color w:val="212529"/>
+        <w:t>menggunakan</w:t>
+      </w:r>
+      <w:r>
+        <w:rPr>
+          <w:rFonts w:cs="Times New Roman"/>
           <w:szCs w:val="24"/>
           <w:shd w:val="clear" w:color="auto" w:fill="FFFFFF"/>
           <w:lang w:val="id-ID"/>
         </w:rPr>
-        <w:t>menggunakan</w:t>
-      </w:r>
-      <w:r>
-        <w:rPr>
-          <w:rFonts w:cs="Times New Roman"/>
-          <w:color w:val="212529"/>
+        <w:t xml:space="preserve"> </w:t>
+      </w:r>
+      <w:r>
+        <w:rPr>
+          <w:rFonts w:cs="Times New Roman"/>
+          <w:i/>
+          <w:szCs w:val="24"/>
+          <w:lang w:val="id-ID"/>
+        </w:rPr>
+        <w:t>CountVectorizer</w:t>
+      </w:r>
+      <w:r>
+        <w:rPr>
+          <w:rFonts w:cs="Times New Roman"/>
+          <w:szCs w:val="24"/>
+        </w:rPr>
+        <w:t xml:space="preserve"> </w:t>
+      </w:r>
+      <w:r>
+        <w:rPr>
+          <w:rFonts w:cs="Times New Roman"/>
+          <w:szCs w:val="24"/>
+          <w:lang w:val="id-ID"/>
+        </w:rPr>
+        <w:t xml:space="preserve">dan </w:t>
+      </w:r>
+      <w:proofErr w:type="spellStart"/>
+      <w:r>
+        <w:rPr>
+          <w:rFonts w:cs="Times New Roman"/>
+          <w:szCs w:val="24"/>
+        </w:rPr>
+        <w:t>algoritme</w:t>
+      </w:r>
+      <w:proofErr w:type="spellEnd"/>
+      <w:r>
+        <w:rPr>
+          <w:rFonts w:cs="Times New Roman"/>
+          <w:szCs w:val="24"/>
+        </w:rPr>
+        <w:t xml:space="preserve"> </w:t>
+      </w:r>
+      <w:proofErr w:type="spellStart"/>
+      <w:r>
+        <w:rPr>
+          <w:rFonts w:cs="Times New Roman"/>
+          <w:szCs w:val="24"/>
+        </w:rPr>
+        <w:t>klasifikasi</w:t>
+      </w:r>
+      <w:proofErr w:type="spellEnd"/>
+      <w:r>
+        <w:rPr>
+          <w:rFonts w:cs="Times New Roman"/>
+          <w:szCs w:val="24"/>
+          <w:lang w:val="id-ID"/>
+        </w:rPr>
+        <w:t xml:space="preserve"> </w:t>
+      </w:r>
+      <w:r>
+        <w:rPr>
+          <w:rFonts w:cs="Times New Roman"/>
+          <w:i/>
           <w:szCs w:val="24"/>
           <w:shd w:val="clear" w:color="auto" w:fill="FFFFFF"/>
-          <w:lang w:val="id-ID"/>
-        </w:rPr>
-        <w:t xml:space="preserve"> </w:t>
+        </w:rPr>
+        <w:t>K-Nearest N</w:t>
       </w:r>
       <w:r>
         <w:rPr>
           <w:rFonts w:cs="Times New Roman"/>
           <w:i/>
           <w:szCs w:val="24"/>
-          <w:lang w:val="id-ID"/>
-        </w:rPr>
-        <w:t>CountVectorizer</w:t>
-      </w:r>
-      <w:r>
-        <w:rPr>
-          <w:rFonts w:cs="Times New Roman"/>
-          <w:szCs w:val="24"/>
-        </w:rPr>
-        <w:t xml:space="preserve"> </w:t>
-      </w:r>
-      <w:r>
-        <w:rPr>
-          <w:rFonts w:cs="Times New Roman"/>
-          <w:szCs w:val="24"/>
-          <w:lang w:val="id-ID"/>
-        </w:rPr>
-        <w:t xml:space="preserve">dan </w:t>
-      </w:r>
-      <w:proofErr w:type="spellStart"/>
-      <w:r>
-        <w:rPr>
-          <w:rFonts w:cs="Times New Roman"/>
-          <w:szCs w:val="24"/>
-        </w:rPr>
-        <w:t>algoritme</w:t>
-      </w:r>
-      <w:proofErr w:type="spellEnd"/>
-      <w:r>
-        <w:rPr>
-          <w:rFonts w:cs="Times New Roman"/>
-          <w:szCs w:val="24"/>
-        </w:rPr>
-        <w:t xml:space="preserve"> </w:t>
-      </w:r>
-      <w:proofErr w:type="spellStart"/>
-      <w:r>
-        <w:rPr>
-          <w:rFonts w:cs="Times New Roman"/>
-          <w:szCs w:val="24"/>
-        </w:rPr>
-        <w:t>klasifikasi</w:t>
-      </w:r>
-      <w:proofErr w:type="spellEnd"/>
-      <w:r>
-        <w:rPr>
-          <w:rFonts w:cs="Times New Roman"/>
-          <w:szCs w:val="24"/>
-          <w:lang w:val="id-ID"/>
-        </w:rPr>
-        <w:t xml:space="preserve"> </w:t>
+          <w:shd w:val="clear" w:color="auto" w:fill="FFFFFF"/>
+        </w:rPr>
+        <w:t>eighbor</w:t>
       </w:r>
       <w:r>
         <w:rPr>
           <w:rFonts w:cs="Times New Roman"/>
           <w:i/>
-          <w:color w:val="212529"/>
-          <w:szCs w:val="24"/>
-          <w:shd w:val="clear" w:color="auto" w:fill="FFFFFF"/>
-        </w:rPr>
-        <w:t>K-Nearest N</w:t>
-      </w:r>
-      <w:r>
-        <w:rPr>
-          <w:rFonts w:cs="Times New Roman"/>
-          <w:i/>
-          <w:color w:val="212529"/>
-          <w:szCs w:val="24"/>
-          <w:shd w:val="clear" w:color="auto" w:fill="FFFFFF"/>
-        </w:rPr>
-        <w:t>eighbor</w:t>
-      </w:r>
-      <w:r>
-        <w:rPr>
-          <w:rFonts w:cs="Times New Roman"/>
-          <w:i/>
-          <w:color w:val="212529"/>
           <w:szCs w:val="24"/>
           <w:shd w:val="clear" w:color="auto" w:fill="FFFFFF"/>
           <w:lang w:val="id-ID"/>
@@ -2076,6 +2139,7 @@
     </w:p>
     <w:p>
       <w:pPr>
+        <w:spacing w:line="240" w:lineRule="auto"/>
         <w:rPr>
           <w:rFonts w:cs="Times New Roman"/>
           <w:szCs w:val="24"/>
@@ -2154,21 +2218,13 @@
         </w:rPr>
         <w:t xml:space="preserve">, </w:t>
       </w:r>
-      <w:proofErr w:type="spellStart"/>
-      <w:r>
-        <w:rPr>
-          <w:rFonts w:cs="Times New Roman"/>
-          <w:szCs w:val="24"/>
-        </w:rPr>
-        <w:t>belajar</w:t>
-      </w:r>
-      <w:proofErr w:type="spellEnd"/>
-      <w:r>
-        <w:rPr>
-          <w:rFonts w:cs="Times New Roman"/>
-          <w:szCs w:val="24"/>
-        </w:rPr>
-        <w:t xml:space="preserve"> daring</w:t>
+      <w:r>
+        <w:rPr>
+          <w:rFonts w:cs="Times New Roman"/>
+          <w:szCs w:val="24"/>
+          <w:lang w:val="id-ID"/>
+        </w:rPr>
+        <w:t>pembelajaran daring</w:t>
       </w:r>
       <w:r>
         <w:rPr>
@@ -2184,34 +2240,7 @@
           <w:szCs w:val="24"/>
           <w:lang w:val="id-ID"/>
         </w:rPr>
-        <w:t>c</w:t>
-      </w:r>
-      <w:r>
-        <w:rPr>
-          <w:rFonts w:cs="Times New Roman"/>
-          <w:i/>
-          <w:szCs w:val="24"/>
-          <w:lang w:val="id-ID"/>
-        </w:rPr>
-        <w:t>ount</w:t>
-      </w:r>
-      <w:r>
-        <w:rPr>
-          <w:rFonts w:cs="Times New Roman"/>
-          <w:i/>
-          <w:szCs w:val="24"/>
-          <w:lang w:val="id-ID"/>
-        </w:rPr>
-        <w:t>v</w:t>
-      </w:r>
-      <w:r>
-        <w:rPr>
-          <w:rFonts w:cs="Times New Roman"/>
-          <w:i/>
-          <w:szCs w:val="24"/>
-          <w:lang w:val="id-ID"/>
-        </w:rPr>
-        <w:t>ectorizer</w:t>
+        <w:t>countvectorizer</w:t>
       </w:r>
       <w:r>
         <w:rPr>
@@ -2240,7 +2269,7 @@
       </w:r>
     </w:p>
     <w:sectPr>
-      <w:pgSz w:w="12240" w:h="15840"/>
+      <w:pgSz w:w="11907" w:h="16839" w:code="9"/>
       <w:pgMar w:top="1701" w:right="1985" w:bottom="2268" w:left="1985" w:header="720" w:footer="720" w:gutter="0"/>
       <w:cols w:space="720"/>
       <w:docGrid w:linePitch="360"/>

</xml_diff>